<commit_message>
descrizione del progetto aggiornata
</commit_message>
<xml_diff>
--- a/Progetto per AmMinistrazione di Sistema.docx
+++ b/Progetto per AmMinistrazione di Sistema.docx
@@ -782,8 +782,6 @@
         </w:rPr>
         <w:t>risultato è un codice css non validato per via dei tag proprietari implementati dai broswer, non aderenti allo standard.</w:t>
       </w:r>
-      <w:bookmarkStart w:id="1" w:name="_GoBack"/>
-      <w:bookmarkEnd w:id="1"/>
     </w:p>
     <w:p>
       <w:pPr>
@@ -2623,6 +2621,18 @@
     </w:p>
     <w:p>
       <w:pPr>
+        <w:spacing w:before="100" w:beforeAutospacing="1" w:after="100" w:afterAutospacing="1" w:line="240" w:lineRule="auto"/>
+        <w:ind w:left="720"/>
+        <w:rPr>
+          <w:rFonts w:ascii="Times New Roman" w:eastAsia="Times New Roman" w:hAnsi="Times New Roman" w:cs="Times New Roman"/>
+          <w:sz w:val="24"/>
+          <w:szCs w:val="24"/>
+          <w:lang w:eastAsia="it-IT"/>
+        </w:rPr>
+      </w:pPr>
+    </w:p>
+    <w:p>
+      <w:pPr>
         <w:pStyle w:val="ListParagraph"/>
         <w:numPr>
           <w:ilvl w:val="0"/>
@@ -2645,6 +2655,7 @@
           <w:szCs w:val="24"/>
           <w:lang w:eastAsia="it-IT"/>
         </w:rPr>
+        <w:lastRenderedPageBreak/>
         <w:t>Almeno una funzionalità ajax (indicare in quale script si trovi)</w:t>
       </w:r>
     </w:p>
@@ -2666,7 +2677,6 @@
           <w:szCs w:val="24"/>
           <w:lang w:eastAsia="it-IT"/>
         </w:rPr>
-        <w:lastRenderedPageBreak/>
         <w:t xml:space="preserve">All’interno dello script .js presente in </w:t>
       </w:r>
       <w:r>
@@ -2855,17 +2865,152 @@
     </w:p>
     <w:p>
       <w:pPr>
-        <w:spacing w:before="100" w:beforeAutospacing="1" w:after="100" w:afterAutospacing="1" w:line="240" w:lineRule="auto"/>
-        <w:ind w:left="720"/>
-        <w:rPr>
-          <w:rFonts w:ascii="Times New Roman" w:eastAsia="Times New Roman" w:hAnsi="Times New Roman" w:cs="Times New Roman"/>
-          <w:sz w:val="24"/>
-          <w:szCs w:val="24"/>
-          <w:lang w:eastAsia="it-IT"/>
-        </w:rPr>
-      </w:pPr>
-    </w:p>
-    <w:p/>
+        <w:pStyle w:val="Heading1"/>
+      </w:pPr>
+      <w:r>
+        <w:t>Credenziali di autenticazione e link alla homepage</w:t>
+      </w:r>
+    </w:p>
+    <w:p>
+      <w:pPr>
+        <w:pStyle w:val="Heading2"/>
+        <w:rPr>
+          <w:rFonts w:eastAsia="Times New Roman"/>
+          <w:lang w:eastAsia="it-IT"/>
+        </w:rPr>
+      </w:pPr>
+      <w:r>
+        <w:rPr>
+          <w:rFonts w:eastAsia="Times New Roman"/>
+          <w:lang w:eastAsia="it-IT"/>
+        </w:rPr>
+        <w:t>Credenziali</w:t>
+      </w:r>
+    </w:p>
+    <w:p>
+      <w:pPr>
+        <w:rPr>
+          <w:lang w:eastAsia="it-IT"/>
+        </w:rPr>
+      </w:pPr>
+      <w:r>
+        <w:rPr>
+          <w:b/>
+          <w:lang w:eastAsia="it-IT"/>
+        </w:rPr>
+        <w:t>Amministratore Web del sito</w:t>
+      </w:r>
+      <w:r>
+        <w:rPr>
+          <w:lang w:eastAsia="it-IT"/>
+        </w:rPr>
+        <w:t xml:space="preserve"> – userID: </w:t>
+      </w:r>
+      <w:r>
+        <w:rPr>
+          <w:i/>
+          <w:lang w:eastAsia="it-IT"/>
+        </w:rPr>
+        <w:t>Admin</w:t>
+      </w:r>
+      <w:r>
+        <w:rPr>
+          <w:lang w:eastAsia="it-IT"/>
+        </w:rPr>
+        <w:t xml:space="preserve">, password: </w:t>
+      </w:r>
+      <w:r>
+        <w:rPr>
+          <w:i/>
+          <w:lang w:eastAsia="it-IT"/>
+        </w:rPr>
+        <w:t>webadmin</w:t>
+      </w:r>
+    </w:p>
+    <w:p>
+      <w:r>
+        <w:rPr>
+          <w:b/>
+        </w:rPr>
+        <w:t>Utente Registrato</w:t>
+      </w:r>
+      <w:r>
+        <w:rPr>
+          <w:b/>
+        </w:rPr>
+        <w:t xml:space="preserve"> </w:t>
+      </w:r>
+      <w:r>
+        <w:t>– userID</w:t>
+      </w:r>
+      <w:r>
+        <w:t>: user001, password: pass1234</w:t>
+      </w:r>
+    </w:p>
+    <w:p>
+      <w:r>
+        <w:rPr>
+          <w:b/>
+        </w:rPr>
+        <w:t>Credenziali d’accesso al database</w:t>
+      </w:r>
+      <w:r>
+        <w:t xml:space="preserve"> impostabili su PHP/model/DB.php</w:t>
+      </w:r>
+    </w:p>
+    <w:p>
+      <w:pPr>
+        <w:pStyle w:val="Heading2"/>
+      </w:pPr>
+      <w:r>
+        <w:t>Link alla home</w:t>
+      </w:r>
+    </w:p>
+    <w:p>
+      <w:pPr>
+        <w:rPr>
+          <w:b/>
+          <w:i/>
+          <w:lang w:val="en-US"/>
+        </w:rPr>
+      </w:pPr>
+      <w:r>
+        <w:rPr>
+          <w:b/>
+          <w:i/>
+          <w:lang w:val="en-US"/>
+        </w:rPr>
+        <w:t xml:space="preserve">http://server/ </w:t>
+      </w:r>
+      <w:bookmarkStart w:id="1" w:name="_GoBack"/>
+      <w:bookmarkEnd w:id="1"/>
+      <w:r>
+        <w:rPr>
+          <w:b/>
+          <w:i/>
+          <w:lang w:val="en-US"/>
+        </w:rPr>
+        <w:t>index.php</w:t>
+      </w:r>
+      <w:proofErr w:type="gramStart"/>
+      <w:r>
+        <w:rPr>
+          <w:b/>
+          <w:i/>
+          <w:lang w:val="en-US"/>
+        </w:rPr>
+        <w:t>?page</w:t>
+      </w:r>
+      <w:proofErr w:type="gramEnd"/>
+      <w:r>
+        <w:rPr>
+          <w:b/>
+          <w:i/>
+          <w:lang w:val="en-US"/>
+        </w:rPr>
+        <w:t>=index</w:t>
+      </w:r>
+    </w:p>
     <w:sectPr>
       <w:pgSz w:w="11906" w:h="16838"/>
       <w:pgMar w:top="1417" w:right="1134" w:bottom="1134" w:left="1134" w:header="708" w:footer="708" w:gutter="0"/>
@@ -2994,7 +3139,7 @@
   <w:abstractNum w:abstractNumId="1">
     <w:nsid w:val="105B251B"/>
     <w:multiLevelType w:val="hybridMultilevel"/>
-    <w:tmpl w:val="49082650"/>
+    <w:tmpl w:val="719CDBD2"/>
     <w:lvl w:ilvl="0" w:tplc="04100001">
       <w:start w:val="1"/>
       <w:numFmt w:val="bullet"/>
@@ -4636,7 +4781,7 @@
 </file>
 
 <file path=customXml/itemProps1.xml><?xml version="1.0" encoding="utf-8"?>
-<ds:datastoreItem xmlns:ds="http://schemas.openxmlformats.org/officeDocument/2006/customXml" ds:itemID="{70E142B8-2623-4374-9654-DEAD7CEC9FE4}">
+<ds:datastoreItem xmlns:ds="http://schemas.openxmlformats.org/officeDocument/2006/customXml" ds:itemID="{8DC871FA-FE21-40A7-B282-41655BC5B14A}">
   <ds:schemaRefs>
     <ds:schemaRef ds:uri="http://schemas.openxmlformats.org/officeDocument/2006/bibliography"/>
   </ds:schemaRefs>

</xml_diff>

<commit_message>
rivisto il file di descrizione del progetto
</commit_message>
<xml_diff>
--- a/Progetto per AmMinistrazione di Sistema.docx
+++ b/Progetto per AmMinistrazione di Sistema.docx
@@ -3010,74 +3010,8 @@
         </w:rPr>
         <w:t>=index</w:t>
       </w:r>
-    </w:p>
-    <w:p>
-      <w:pPr>
-        <w:rPr>
-          <w:b/>
-          <w:i/>
-          <w:lang w:val="en-US"/>
-        </w:rPr>
-      </w:pPr>
-    </w:p>
-    <w:p>
-      <w:pPr>
-        <w:pStyle w:val="Heading1"/>
-      </w:pPr>
-      <w:r>
-        <w:t>Problemi</w:t>
-      </w:r>
-    </w:p>
-    <w:p>
-      <w:r>
-        <w:t>Non sono riuscito ad installare</w:t>
-      </w:r>
-      <w:r>
-        <w:t>,</w:t>
-      </w:r>
-      <w:r>
-        <w:t xml:space="preserve"> nel server</w:t>
-      </w:r>
-      <w:r>
-        <w:t>,</w:t>
-      </w:r>
-      <w:r>
-        <w:t xml:space="preserve"> phpmyadmin</w:t>
-      </w:r>
-      <w:r>
-        <w:t>,</w:t>
-      </w:r>
-      <w:r>
-        <w:t xml:space="preserve"> poichè la configurazione richiede, a quanto ho</w:t>
-      </w:r>
-      <w:r>
-        <w:t xml:space="preserve"> potuto leggere</w:t>
-      </w:r>
-      <w:r>
-        <w:t xml:space="preserve"> su più guide, un accesso </w:t>
-      </w:r>
-      <w:r>
-        <w:t>in</w:t>
-      </w:r>
-      <w:r>
-        <w:t xml:space="preserve">condizionato al server d’installazione. </w:t>
-      </w:r>
-      <w:r>
-        <w:t>Ho incluso un dump del database all’interno della cartella database, in modo che il sito sia comunque disponibile.</w:t>
-      </w:r>
-    </w:p>
-    <w:p>
-      <w:r>
-        <w:t xml:space="preserve">E’ possibile trovare inoltre la stessa versione uploadata nel server, perfettamente funzionante, all’indirizzo </w:t>
-      </w:r>
-      <w:r>
-        <w:t>http://ikstudios.altervista.org/i</w:t>
-      </w:r>
       <w:bookmarkStart w:id="1" w:name="_GoBack"/>
       <w:bookmarkEnd w:id="1"/>
-      <w:r>
-        <w:t>ndex.php?page=index</w:t>
-      </w:r>
     </w:p>
     <w:sectPr>
       <w:pgSz w:w="11906" w:h="16838"/>
@@ -4849,7 +4783,7 @@
 </file>
 
 <file path=customXml/itemProps1.xml><?xml version="1.0" encoding="utf-8"?>
-<ds:datastoreItem xmlns:ds="http://schemas.openxmlformats.org/officeDocument/2006/customXml" ds:itemID="{BBBBE019-463E-453D-9D91-DDE1D37340A1}">
+<ds:datastoreItem xmlns:ds="http://schemas.openxmlformats.org/officeDocument/2006/customXml" ds:itemID="{65932411-CEB2-4364-A558-2C7FED6231CF}">
   <ds:schemaRefs>
     <ds:schemaRef ds:uri="http://schemas.openxmlformats.org/officeDocument/2006/bibliography"/>
   </ds:schemaRefs>

</xml_diff>

<commit_message>
documento descrittivo del progetto aggiornato
</commit_message>
<xml_diff>
--- a/Progetto per AmMinistrazione di Sistema.docx
+++ b/Progetto per AmMinistrazione di Sistema.docx
@@ -2980,7 +2980,15 @@
           <w:i/>
           <w:lang w:val="en-US"/>
         </w:rPr>
-        <w:t xml:space="preserve">http://server/ </w:t>
+        <w:t>http://server/</w:t>
+      </w:r>
+      <w:r>
+        <w:rPr>
+          <w:b/>
+          <w:i/>
+          <w:lang w:val="en-US"/>
+        </w:rPr>
+        <w:t xml:space="preserve"> </w:t>
       </w:r>
       <w:proofErr w:type="spellStart"/>
       <w:r>
@@ -3010,8 +3018,55 @@
         </w:rPr>
         <w:t>=index</w:t>
       </w:r>
+    </w:p>
+    <w:p>
+      <w:pPr>
+        <w:rPr>
+          <w:b/>
+          <w:i/>
+          <w:lang w:val="en-US"/>
+        </w:rPr>
+      </w:pPr>
+    </w:p>
+    <w:p>
+      <w:pPr>
+        <w:pStyle w:val="Heading1"/>
+      </w:pPr>
+      <w:r>
+        <w:t>Problematiche attuali</w:t>
+      </w:r>
+    </w:p>
+    <w:p>
+      <w:r>
+        <w:t xml:space="preserve">Non sono riuscito ad uploadare il dump del database su </w:t>
+      </w:r>
+      <w:hyperlink r:id="rId7" w:history="1">
+        <w:r>
+          <w:rPr>
+            <w:rStyle w:val="Hyperlink"/>
+          </w:rPr>
+          <w:t>http://spano.sc.unica.it/phpmyadmin</w:t>
+        </w:r>
+      </w:hyperlink>
+      <w:r>
+        <w:t>; le credenziali non mi venivano riconosciute.</w:t>
+      </w:r>
+      <w:r>
+        <w:t xml:space="preserve"> Ho incluso comunque il dump e lo schema concettuale del db nella cartella database del progetto.</w:t>
+      </w:r>
       <w:bookmarkStart w:id="1" w:name="_GoBack"/>
       <w:bookmarkEnd w:id="1"/>
+      <w:r>
+        <w:t xml:space="preserve"> </w:t>
+      </w:r>
+    </w:p>
+    <w:p>
+      <w:pPr>
+        <w:rPr>
+          <w:b/>
+          <w:i/>
+        </w:rPr>
+      </w:pPr>
     </w:p>
     <w:sectPr>
       <w:pgSz w:w="11906" w:h="16838"/>
@@ -4783,7 +4838,7 @@
 </file>
 
 <file path=customXml/itemProps1.xml><?xml version="1.0" encoding="utf-8"?>
-<ds:datastoreItem xmlns:ds="http://schemas.openxmlformats.org/officeDocument/2006/customXml" ds:itemID="{65932411-CEB2-4364-A558-2C7FED6231CF}">
+<ds:datastoreItem xmlns:ds="http://schemas.openxmlformats.org/officeDocument/2006/customXml" ds:itemID="{26AE0B2B-AD34-4348-9BB0-B3D9A6309C57}">
   <ds:schemaRefs>
     <ds:schemaRef ds:uri="http://schemas.openxmlformats.org/officeDocument/2006/bibliography"/>
   </ds:schemaRefs>

</xml_diff>